<commit_message>
AFFARS MP internal link fixes
</commit_message>
<xml_diff>
--- a/AFFARS/DEVELOPMENT/msword/AFFARS-PART-5325.docx
+++ b/AFFARS/DEVELOPMENT/msword/AFFARS-PART-5325.docx
@@ -1,6 +1,6 @@
 
 <file path=word/document.xml><?xml version="1.0" encoding="utf-8"?>
-<w:document xmlns:wpc="http://schemas.microsoft.com/office/word/2010/wordprocessingCanvas" xmlns:cx="http://schemas.microsoft.com/office/drawing/2014/chartex" xmlns:cx1="http://schemas.microsoft.com/office/drawing/2015/9/8/chartex" xmlns:mc="http://schemas.openxmlformats.org/markup-compatibility/2006" xmlns:o="urn:schemas-microsoft-com:office:office" xmlns:r="http://schemas.openxmlformats.org/officeDocument/2006/relationships" xmlns:m="http://schemas.openxmlformats.org/officeDocument/2006/math" xmlns:v="urn:schemas-microsoft-com:vml" xmlns:wp14="http://schemas.microsoft.com/office/word/2010/wordprocessingDrawing" xmlns:wp="http://schemas.openxmlformats.org/drawingml/2006/wordprocessingDrawing" xmlns:w10="urn:schemas-microsoft-com:office:word" xmlns:w="http://schemas.openxmlformats.org/wordprocessingml/2006/main" xmlns:w14="http://schemas.microsoft.com/office/word/2010/wordml" xmlns:w15="http://schemas.microsoft.com/office/word/2012/wordml" xmlns:w16se="http://schemas.microsoft.com/office/word/2015/wordml/symex" xmlns:wpg="http://schemas.microsoft.com/office/word/2010/wordprocessingGroup" xmlns:wpi="http://schemas.microsoft.com/office/word/2010/wordprocessingInk" xmlns:wne="http://schemas.microsoft.com/office/word/2006/wordml" xmlns:wps="http://schemas.microsoft.com/office/word/2010/wordprocessingShape" mc:Ignorable="w14 w15 w16se wp14">
+<w:document xmlns:wpc="http://schemas.microsoft.com/office/word/2010/wordprocessingCanvas" xmlns:cx="http://schemas.microsoft.com/office/drawing/2014/chartex" xmlns:cx1="http://schemas.microsoft.com/office/drawing/2015/9/8/chartex" xmlns:cx2="http://schemas.microsoft.com/office/drawing/2015/10/21/chartex" xmlns:cx3="http://schemas.microsoft.com/office/drawing/2016/5/9/chartex" xmlns:cx4="http://schemas.microsoft.com/office/drawing/2016/5/10/chartex" xmlns:cx5="http://schemas.microsoft.com/office/drawing/2016/5/11/chartex" xmlns:cx6="http://schemas.microsoft.com/office/drawing/2016/5/12/chartex" xmlns:cx7="http://schemas.microsoft.com/office/drawing/2016/5/13/chartex" xmlns:cx8="http://schemas.microsoft.com/office/drawing/2016/5/14/chartex" xmlns:mc="http://schemas.openxmlformats.org/markup-compatibility/2006" xmlns:aink="http://schemas.microsoft.com/office/drawing/2016/ink" xmlns:am3d="http://schemas.microsoft.com/office/drawing/2017/model3d" xmlns:o="urn:schemas-microsoft-com:office:office" xmlns:r="http://schemas.openxmlformats.org/officeDocument/2006/relationships" xmlns:m="http://schemas.openxmlformats.org/officeDocument/2006/math" xmlns:v="urn:schemas-microsoft-com:vml" xmlns:wp14="http://schemas.microsoft.com/office/word/2010/wordprocessingDrawing" xmlns:wp="http://schemas.openxmlformats.org/drawingml/2006/wordprocessingDrawing" xmlns:w10="urn:schemas-microsoft-com:office:word" xmlns:w="http://schemas.openxmlformats.org/wordprocessingml/2006/main" xmlns:w14="http://schemas.microsoft.com/office/word/2010/wordml" xmlns:w15="http://schemas.microsoft.com/office/word/2012/wordml" xmlns:w16cex="http://schemas.microsoft.com/office/word/2018/wordml/cex" xmlns:w16cid="http://schemas.microsoft.com/office/word/2016/wordml/cid" xmlns:w16="http://schemas.microsoft.com/office/word/2018/wordml" xmlns:w16sdtdh="http://schemas.microsoft.com/office/word/2020/wordml/sdtdatahash" xmlns:w16se="http://schemas.microsoft.com/office/word/2015/wordml/symex" xmlns:wpg="http://schemas.microsoft.com/office/word/2010/wordprocessingGroup" xmlns:wpi="http://schemas.microsoft.com/office/word/2010/wordprocessingInk" xmlns:wne="http://schemas.microsoft.com/office/word/2006/wordml" xmlns:wps="http://schemas.microsoft.com/office/word/2010/wordprocessingShape" mc:Ignorable="w14 w15 w16se w16cid w16 w16cex w16sdtdh wp14">
   <w:background w:color="FFFFFF"/>
   <w:body>
     <w:p>
@@ -77,8 +77,6 @@
         </w:rPr>
         <w:t xml:space="preserve">26 </w:t>
       </w:r>
-      <w:bookmarkStart w:id="9" w:name="_GoBack"/>
-      <w:bookmarkEnd w:id="9"/>
       <w:r>
         <w:rPr>
           <w:i/>
@@ -1941,19 +1939,19 @@
         <w:keepNext w:val="0"/>
         <w:keepLines w:val="0"/>
       </w:pPr>
-      <w:bookmarkStart w:id="10" w:name="_Toc38365409"/>
-      <w:bookmarkStart w:id="11" w:name="_Toc76464092"/>
-      <w:bookmarkStart w:id="12" w:name="_Toc351971615"/>
-      <w:bookmarkStart w:id="13" w:name="_Toc526049962"/>
+      <w:bookmarkStart w:id="9" w:name="_Toc38365409"/>
+      <w:bookmarkStart w:id="10" w:name="_Toc76464092"/>
+      <w:bookmarkStart w:id="11" w:name="_Toc351971615"/>
+      <w:bookmarkStart w:id="12" w:name="_Toc526049962"/>
       <w:r>
         <w:t>SUBPART</w:t>
       </w:r>
       <w:r>
         <w:t xml:space="preserve"> 5325.1 — BUY AMERICAN - SUPPLIES</w:t>
       </w:r>
-      <w:bookmarkStart w:id="14" w:name="_Toc38365410"/>
+      <w:bookmarkStart w:id="13" w:name="_Toc38365410"/>
+      <w:bookmarkEnd w:id="9"/>
       <w:bookmarkEnd w:id="10"/>
-      <w:bookmarkEnd w:id="11"/>
     </w:p>
     <w:p>
       <w:pPr>
@@ -1961,15 +1959,15 @@
         <w:keepNext w:val="0"/>
         <w:keepLines w:val="0"/>
       </w:pPr>
-      <w:bookmarkStart w:id="15" w:name="_Toc76464093"/>
+      <w:bookmarkStart w:id="14" w:name="_Toc76464093"/>
       <w:r>
         <w:t>5325.103</w:t>
       </w:r>
       <w:r>
         <w:t xml:space="preserve">   Exceptions</w:t>
       </w:r>
+      <w:bookmarkEnd w:id="13"/>
       <w:bookmarkEnd w:id="14"/>
-      <w:bookmarkEnd w:id="15"/>
     </w:p>
     <w:p>
       <w:pPr>
@@ -2105,12 +2103,14 @@
           </w:rPr>
           <w:t>MP5301.601(a)(</w:t>
         </w:r>
+        <w:proofErr w:type="spellStart"/>
         <w:r>
           <w:rPr>
             <w:rStyle w:val="Hyperlink"/>
           </w:rPr>
           <w:t>i</w:t>
         </w:r>
+        <w:proofErr w:type="spellEnd"/>
         <w:r>
           <w:rPr>
             <w:rStyle w:val="Hyperlink"/>
@@ -2121,7 +2121,7 @@
       <w:r>
         <w:t>.</w:t>
       </w:r>
-      <w:bookmarkStart w:id="16" w:name="_Toc38365411"/>
+      <w:bookmarkStart w:id="15" w:name="_Toc38365411"/>
     </w:p>
     <w:p>
       <w:pPr>
@@ -2129,7 +2129,7 @@
         <w:keepNext w:val="0"/>
         <w:keepLines w:val="0"/>
       </w:pPr>
-      <w:bookmarkStart w:id="17" w:name="_Toc76464094"/>
+      <w:bookmarkStart w:id="16" w:name="_Toc76464094"/>
       <w:r>
         <w:t xml:space="preserve">SUBPART </w:t>
       </w:r>
@@ -2163,9 +2163,9 @@
         </w:rPr>
         <w:t>BUY AMERICAN – CONSTRUCTION MATERIALS</w:t>
       </w:r>
-      <w:bookmarkStart w:id="18" w:name="_Toc38365412"/>
+      <w:bookmarkStart w:id="17" w:name="_Toc38365412"/>
+      <w:bookmarkEnd w:id="15"/>
       <w:bookmarkEnd w:id="16"/>
-      <w:bookmarkEnd w:id="17"/>
     </w:p>
     <w:p>
       <w:pPr>
@@ -2173,7 +2173,7 @@
         <w:keepNext w:val="0"/>
         <w:keepLines w:val="0"/>
       </w:pPr>
-      <w:bookmarkStart w:id="19" w:name="_Toc76464095"/>
+      <w:bookmarkStart w:id="18" w:name="_Toc76464095"/>
       <w:r>
         <w:rPr>
           <w:bCs/>
@@ -2192,8 +2192,8 @@
         </w:rPr>
         <w:t>Exceptions</w:t>
       </w:r>
+      <w:bookmarkEnd w:id="17"/>
       <w:bookmarkEnd w:id="18"/>
-      <w:bookmarkEnd w:id="19"/>
     </w:p>
     <w:p>
       <w:pPr>
@@ -2292,13 +2292,27 @@
           <w:rPr>
             <w:rStyle w:val="Hyperlink"/>
           </w:rPr>
-          <w:t>MP5301.601(a)(i)</w:t>
+          <w:t>MP5301.601(a)(</w:t>
+        </w:r>
+        <w:proofErr w:type="spellStart"/>
+        <w:r>
+          <w:rPr>
+            <w:rStyle w:val="Hyperlink"/>
+          </w:rPr>
+          <w:t>i</w:t>
+        </w:r>
+        <w:proofErr w:type="spellEnd"/>
+        <w:r>
+          <w:rPr>
+            <w:rStyle w:val="Hyperlink"/>
+          </w:rPr>
+          <w:t>)</w:t>
         </w:r>
       </w:hyperlink>
       <w:r>
         <w:t>.</w:t>
       </w:r>
-      <w:bookmarkStart w:id="20" w:name="_Toc38365413"/>
+      <w:bookmarkStart w:id="19" w:name="_Toc38365413"/>
     </w:p>
     <w:p>
       <w:pPr>
@@ -2306,7 +2320,7 @@
         <w:keepNext w:val="0"/>
         <w:keepLines w:val="0"/>
       </w:pPr>
-      <w:bookmarkStart w:id="21" w:name="_Toc76464096"/>
+      <w:bookmarkStart w:id="20" w:name="_Toc76464096"/>
       <w:r>
         <w:rPr>
           <w:bCs/>
@@ -2331,7 +2345,7 @@
         </w:rPr>
         <w:t xml:space="preserve"> Evaluation Offers of Foreign Construction Material</w:t>
       </w:r>
-      <w:bookmarkEnd w:id="21"/>
+      <w:bookmarkEnd w:id="20"/>
     </w:p>
     <w:p>
       <w:pPr>
@@ -2353,7 +2367,7 @@
         <w:keepNext w:val="0"/>
         <w:keepLines w:val="0"/>
       </w:pPr>
-      <w:bookmarkStart w:id="22" w:name="_Toc76464097"/>
+      <w:bookmarkStart w:id="21" w:name="_Toc76464097"/>
       <w:r>
         <w:t xml:space="preserve">SUBPART </w:t>
       </w:r>
@@ -2372,9 +2386,9 @@
       <w:r>
         <w:t>TRADE AGREEMENTS</w:t>
       </w:r>
-      <w:bookmarkStart w:id="23" w:name="_Toc38365414"/>
-      <w:bookmarkEnd w:id="20"/>
-      <w:bookmarkEnd w:id="22"/>
+      <w:bookmarkStart w:id="22" w:name="_Toc38365414"/>
+      <w:bookmarkEnd w:id="19"/>
+      <w:bookmarkEnd w:id="21"/>
     </w:p>
     <w:p>
       <w:pPr>
@@ -2382,7 +2396,7 @@
         <w:keepNext w:val="0"/>
         <w:keepLines w:val="0"/>
       </w:pPr>
-      <w:bookmarkStart w:id="24" w:name="_Toc76464098"/>
+      <w:bookmarkStart w:id="23" w:name="_Toc76464098"/>
       <w:r>
         <w:t xml:space="preserve">5325.403  </w:t>
       </w:r>
@@ -2392,14 +2406,15 @@
       <w:r>
         <w:t>World Trade Organization Government Procurement Agreement and Free Trade Agreements</w:t>
       </w:r>
+      <w:bookmarkEnd w:id="22"/>
       <w:bookmarkEnd w:id="23"/>
-      <w:bookmarkEnd w:id="24"/>
     </w:p>
     <w:p>
       <w:pPr>
         <w:pStyle w:val="List1"/>
       </w:pPr>
       <w:r>
+        <w:lastRenderedPageBreak/>
         <w:t xml:space="preserve">(c)(ii)(A) See </w:t>
       </w:r>
       <w:hyperlink r:id="rId16" w:anchor="p5325403ciiA" w:history="1">
@@ -2407,15 +2422,29 @@
           <w:rPr>
             <w:rStyle w:val="Hyperlink"/>
           </w:rPr>
-          <w:t>MP5301.601(a)(i)</w:t>
+          <w:t>MP5301.601(a)(</w:t>
+        </w:r>
+        <w:proofErr w:type="spellStart"/>
+        <w:r>
+          <w:rPr>
+            <w:rStyle w:val="Hyperlink"/>
+          </w:rPr>
+          <w:t>i</w:t>
+        </w:r>
+        <w:proofErr w:type="spellEnd"/>
+        <w:r>
+          <w:rPr>
+            <w:rStyle w:val="Hyperlink"/>
+          </w:rPr>
+          <w:t>)</w:t>
         </w:r>
       </w:hyperlink>
       <w:r>
         <w:t>.</w:t>
       </w:r>
-      <w:bookmarkStart w:id="25" w:name="p5325403ciiA"/>
-      <w:bookmarkStart w:id="26" w:name="_Toc38365415"/>
-      <w:bookmarkEnd w:id="25"/>
+      <w:bookmarkStart w:id="24" w:name="p5325403ciiA"/>
+      <w:bookmarkStart w:id="25" w:name="_Toc38365415"/>
+      <w:bookmarkEnd w:id="24"/>
     </w:p>
     <w:p>
       <w:pPr>
@@ -2423,9 +2452,8 @@
         <w:keepNext w:val="0"/>
         <w:keepLines w:val="0"/>
       </w:pPr>
-      <w:bookmarkStart w:id="27" w:name="_Toc76464099"/>
-      <w:r>
-        <w:lastRenderedPageBreak/>
+      <w:bookmarkStart w:id="26" w:name="_Toc76464099"/>
+      <w:r>
         <w:t xml:space="preserve">SUBPART </w:t>
       </w:r>
       <w:r>
@@ -2461,9 +2489,9 @@
       <w:r>
         <w:t>CONSTRUCTION MATERIALS</w:t>
       </w:r>
-      <w:bookmarkStart w:id="28" w:name="_Toc38365416"/>
+      <w:bookmarkStart w:id="27" w:name="_Toc38365416"/>
+      <w:bookmarkEnd w:id="25"/>
       <w:bookmarkEnd w:id="26"/>
-      <w:bookmarkEnd w:id="27"/>
     </w:p>
     <w:p>
       <w:pPr>
@@ -2471,7 +2499,7 @@
         <w:keepNext w:val="0"/>
         <w:keepLines w:val="0"/>
       </w:pPr>
-      <w:bookmarkStart w:id="29" w:name="_Toc76464100"/>
+      <w:bookmarkStart w:id="28" w:name="_Toc76464100"/>
       <w:r>
         <w:t xml:space="preserve">5325.603 </w:t>
       </w:r>
@@ -2481,15 +2509,23 @@
       <w:r>
         <w:t xml:space="preserve"> Exceptions</w:t>
       </w:r>
+      <w:bookmarkEnd w:id="27"/>
       <w:bookmarkEnd w:id="28"/>
-      <w:bookmarkEnd w:id="29"/>
     </w:p>
     <w:p>
       <w:pPr>
         <w:pStyle w:val="List1"/>
       </w:pPr>
       <w:r>
-        <w:t xml:space="preserve">(a)(1)(i) </w:t>
+        <w:t>(a)(1)(</w:t>
+      </w:r>
+      <w:proofErr w:type="spellStart"/>
+      <w:r>
+        <w:t>i</w:t>
+      </w:r>
+      <w:proofErr w:type="spellEnd"/>
+      <w:r>
+        <w:t xml:space="preserve">) </w:t>
       </w:r>
       <w:r>
         <w:rPr>
@@ -2505,13 +2541,27 @@
           <w:rPr>
             <w:rStyle w:val="Hyperlink"/>
           </w:rPr>
-          <w:t>MP5301.601(a)(i)</w:t>
+          <w:t>MP5301.601(a)(</w:t>
+        </w:r>
+        <w:proofErr w:type="spellStart"/>
+        <w:r>
+          <w:rPr>
+            <w:rStyle w:val="Hyperlink"/>
+          </w:rPr>
+          <w:t>i</w:t>
+        </w:r>
+        <w:proofErr w:type="spellEnd"/>
+        <w:r>
+          <w:rPr>
+            <w:rStyle w:val="Hyperlink"/>
+          </w:rPr>
+          <w:t>)</w:t>
         </w:r>
       </w:hyperlink>
       <w:r>
         <w:t>.</w:t>
       </w:r>
-      <w:bookmarkStart w:id="30" w:name="_Toc38365417"/>
+      <w:bookmarkStart w:id="29" w:name="_Toc38365417"/>
     </w:p>
     <w:p>
       <w:pPr>
@@ -2706,7 +2756,7 @@
         <w:keepNext w:val="0"/>
         <w:keepLines w:val="0"/>
       </w:pPr>
-      <w:bookmarkStart w:id="31" w:name="_Toc76464101"/>
+      <w:bookmarkStart w:id="30" w:name="_Toc76464101"/>
       <w:r>
         <w:rPr>
           <w:bCs/>
@@ -2722,9 +2772,9 @@
         </w:rPr>
         <w:t xml:space="preserve"> ADDITIONAL FOREIGN ACQUISITION REGULATIONS</w:t>
       </w:r>
-      <w:bookmarkStart w:id="32" w:name="_Toc38365418"/>
+      <w:bookmarkStart w:id="31" w:name="_Toc38365418"/>
+      <w:bookmarkEnd w:id="29"/>
       <w:bookmarkEnd w:id="30"/>
-      <w:bookmarkEnd w:id="31"/>
     </w:p>
     <w:p>
       <w:pPr>
@@ -2732,7 +2782,7 @@
         <w:keepNext w:val="0"/>
         <w:keepLines w:val="0"/>
       </w:pPr>
-      <w:bookmarkStart w:id="33" w:name="_Toc76464102"/>
+      <w:bookmarkStart w:id="32" w:name="_Toc76464102"/>
       <w:r>
         <w:rPr>
           <w:bCs/>
@@ -2757,8 +2807,8 @@
         </w:rPr>
         <w:t>Right to Examination of Records</w:t>
       </w:r>
+      <w:bookmarkEnd w:id="31"/>
       <w:bookmarkEnd w:id="32"/>
-      <w:bookmarkEnd w:id="33"/>
     </w:p>
     <w:p>
       <w:pPr>
@@ -2769,13 +2819,17 @@
         <w:ind w:left="360"/>
       </w:pPr>
       <w:r>
-        <w:t xml:space="preserve">(a)(2)(iii) </w:t>
-      </w:r>
-      <w:bookmarkStart w:id="34" w:name="_Toc351971630"/>
-      <w:bookmarkStart w:id="35" w:name="_Toc526049976"/>
-      <w:bookmarkStart w:id="36" w:name="_Toc38365419"/>
+        <w:t>(a)(2)(iii</w:t>
+      </w:r>
+      <w:proofErr w:type="gramStart"/>
+      <w:r>
+        <w:t xml:space="preserve">) </w:t>
+      </w:r>
+      <w:bookmarkStart w:id="33" w:name="_Toc351971630"/>
+      <w:bookmarkStart w:id="34" w:name="_Toc526049976"/>
+      <w:bookmarkStart w:id="35" w:name="_Toc38365419"/>
+      <w:bookmarkEnd w:id="11"/>
       <w:bookmarkEnd w:id="12"/>
-      <w:bookmarkEnd w:id="13"/>
       <w:r>
         <w:rPr>
           <w:color w:val="000000"/>
@@ -2788,7 +2842,15 @@
           <w:color w:val="000000"/>
           <w:szCs w:val="24"/>
         </w:rPr>
-        <w:t>See MP5301.601-90. Submit D&amp;F</w:t>
+        <w:t>See</w:t>
+      </w:r>
+      <w:proofErr w:type="gramEnd"/>
+      <w:r>
+        <w:rPr>
+          <w:color w:val="000000"/>
+          <w:szCs w:val="24"/>
+        </w:rPr>
+        <w:t xml:space="preserve"> MP5301.601-90. Submit D&amp;F</w:t>
       </w:r>
       <w:r>
         <w:rPr>
@@ -2833,20 +2895,20 @@
         <w:keepNext w:val="0"/>
         <w:keepLines w:val="0"/>
       </w:pPr>
-      <w:bookmarkStart w:id="37" w:name="_Toc76464103"/>
+      <w:bookmarkStart w:id="36" w:name="_Toc76464103"/>
       <w:r>
         <w:t xml:space="preserve">SUBPART 5325.70 — AUTHORIZATION ACTS, APPROPRIATIONS ACTS, AND OTHER STATUTORY RESTRICTIONS ON FOREIGN </w:t>
       </w:r>
+      <w:bookmarkEnd w:id="33"/>
       <w:bookmarkEnd w:id="34"/>
+      <w:r>
+        <w:t>ACQUISITION</w:t>
+      </w:r>
+      <w:bookmarkStart w:id="37" w:name="_Toc351971632"/>
+      <w:bookmarkStart w:id="38" w:name="_Toc526049978"/>
+      <w:bookmarkStart w:id="39" w:name="_Toc38365420"/>
       <w:bookmarkEnd w:id="35"/>
-      <w:r>
-        <w:t>ACQUISITION</w:t>
-      </w:r>
-      <w:bookmarkStart w:id="38" w:name="_Toc351971632"/>
-      <w:bookmarkStart w:id="39" w:name="_Toc526049978"/>
-      <w:bookmarkStart w:id="40" w:name="_Toc38365420"/>
       <w:bookmarkEnd w:id="36"/>
-      <w:bookmarkEnd w:id="37"/>
     </w:p>
     <w:p>
       <w:pPr>
@@ -2854,7 +2916,7 @@
         <w:keepNext w:val="0"/>
         <w:keepLines w:val="0"/>
       </w:pPr>
-      <w:bookmarkStart w:id="41" w:name="_Toc76464104"/>
+      <w:bookmarkStart w:id="40" w:name="_Toc76464104"/>
       <w:r>
         <w:t xml:space="preserve">5325.7002-2 </w:t>
       </w:r>
@@ -2867,10 +2929,10 @@
       <w:r>
         <w:t>Exceptions</w:t>
       </w:r>
+      <w:bookmarkEnd w:id="37"/>
       <w:bookmarkEnd w:id="38"/>
       <w:bookmarkEnd w:id="39"/>
       <w:bookmarkEnd w:id="40"/>
-      <w:bookmarkEnd w:id="41"/>
     </w:p>
     <w:p>
       <w:pPr>
@@ -2984,7 +3046,7 @@
       <w:r>
         <w:t>.</w:t>
       </w:r>
-      <w:bookmarkStart w:id="42" w:name="_Toc38365421"/>
+      <w:bookmarkStart w:id="41" w:name="_Toc38365421"/>
     </w:p>
     <w:p>
       <w:pPr>
@@ -2992,21 +3054,22 @@
         <w:keepNext w:val="0"/>
         <w:keepLines w:val="0"/>
       </w:pPr>
-      <w:bookmarkStart w:id="43" w:name="_Toc76464105"/>
+      <w:bookmarkStart w:id="42" w:name="_Toc76464105"/>
       <w:r>
         <w:t xml:space="preserve">5325.7003-3 </w:t>
       </w:r>
       <w:r>
         <w:t xml:space="preserve">  Exceptions</w:t>
       </w:r>
+      <w:bookmarkEnd w:id="41"/>
       <w:bookmarkEnd w:id="42"/>
-      <w:bookmarkEnd w:id="43"/>
     </w:p>
     <w:p>
       <w:pPr>
         <w:pStyle w:val="List1"/>
       </w:pPr>
       <w:r>
+        <w:lastRenderedPageBreak/>
         <w:t>(</w:t>
       </w:r>
       <w:r>
@@ -3217,10 +3280,10 @@
         </w:rPr>
         <w:t>.</w:t>
       </w:r>
-      <w:bookmarkStart w:id="44" w:name="p3"/>
-      <w:bookmarkStart w:id="45" w:name="add1"/>
+      <w:bookmarkStart w:id="43" w:name="p3"/>
+      <w:bookmarkStart w:id="44" w:name="add1"/>
+      <w:bookmarkEnd w:id="43"/>
       <w:bookmarkEnd w:id="44"/>
-      <w:bookmarkEnd w:id="45"/>
       <w:r>
         <w:rPr>
           <w:color w:val="0000FF"/>
@@ -3241,7 +3304,7 @@
       <w:r>
         <w:t>.</w:t>
       </w:r>
-      <w:bookmarkStart w:id="46" w:name="_Toc38365422"/>
+      <w:bookmarkStart w:id="45" w:name="_Toc38365422"/>
     </w:p>
     <w:p>
       <w:pPr>
@@ -3249,7 +3312,7 @@
         <w:keepNext w:val="0"/>
         <w:keepLines w:val="0"/>
       </w:pPr>
-      <w:bookmarkStart w:id="47" w:name="_Toc76464106"/>
+      <w:bookmarkStart w:id="46" w:name="_Toc76464106"/>
       <w:r>
         <w:t xml:space="preserve">5325.7008  </w:t>
       </w:r>
@@ -3259,8 +3322,8 @@
       <w:r>
         <w:t>Waiver of Restrictions of 10 U.S.C. 2534</w:t>
       </w:r>
+      <w:bookmarkEnd w:id="45"/>
       <w:bookmarkEnd w:id="46"/>
-      <w:bookmarkEnd w:id="47"/>
     </w:p>
     <w:p>
       <w:pPr>
@@ -3274,7 +3337,21 @@
           <w:rPr>
             <w:rStyle w:val="Hyperlink"/>
           </w:rPr>
-          <w:t>MP5301.601(a)(i)</w:t>
+          <w:t>MP5301.601(a)(</w:t>
+        </w:r>
+        <w:proofErr w:type="spellStart"/>
+        <w:r>
+          <w:rPr>
+            <w:rStyle w:val="Hyperlink"/>
+          </w:rPr>
+          <w:t>i</w:t>
+        </w:r>
+        <w:proofErr w:type="spellEnd"/>
+        <w:r>
+          <w:rPr>
+            <w:rStyle w:val="Hyperlink"/>
+          </w:rPr>
+          <w:t>)</w:t>
         </w:r>
       </w:hyperlink>
       <w:r>
@@ -3286,14 +3363,36 @@
         <w:pStyle w:val="List1"/>
       </w:pPr>
       <w:r>
-        <w:t xml:space="preserve">(b)(2)(i)  See </w:t>
-      </w:r>
-      <w:hyperlink r:id="rId33" w:history="1">
+        <w:t>(b)(2)(</w:t>
+      </w:r>
+      <w:proofErr w:type="spellStart"/>
+      <w:r>
+        <w:t>i</w:t>
+      </w:r>
+      <w:proofErr w:type="spellEnd"/>
+      <w:r>
+        <w:t xml:space="preserve">)  See </w:t>
+      </w:r>
+      <w:hyperlink r:id="rId33" w:anchor="p53257008a2" w:history="1">
         <w:r>
           <w:rPr>
             <w:rStyle w:val="Hyperlink"/>
           </w:rPr>
-          <w:t>MP5301.601(a)(i)</w:t>
+          <w:t>MP5301.601(a)(</w:t>
+        </w:r>
+        <w:proofErr w:type="spellStart"/>
+        <w:r>
+          <w:rPr>
+            <w:rStyle w:val="Hyperlink"/>
+          </w:rPr>
+          <w:t>i</w:t>
+        </w:r>
+        <w:proofErr w:type="spellEnd"/>
+        <w:r>
+          <w:rPr>
+            <w:rStyle w:val="Hyperlink"/>
+          </w:rPr>
+          <w:t>)</w:t>
         </w:r>
       </w:hyperlink>
       <w:r>
@@ -3339,11 +3438,11 @@
         <w:keepNext w:val="0"/>
         <w:keepLines w:val="0"/>
       </w:pPr>
-      <w:bookmarkStart w:id="48" w:name="_Toc76464107"/>
+      <w:bookmarkStart w:id="47" w:name="_Toc76464107"/>
       <w:r>
         <w:t>SUBPART 5325.73 — ACQUISITIONS FOR FOREIGN MILITARY SALES</w:t>
       </w:r>
-      <w:bookmarkEnd w:id="48"/>
+      <w:bookmarkEnd w:id="47"/>
     </w:p>
     <w:p>
       <w:pPr>
@@ -3351,11 +3450,11 @@
         <w:keepNext w:val="0"/>
         <w:keepLines w:val="0"/>
       </w:pPr>
-      <w:bookmarkStart w:id="49" w:name="_Toc76464108"/>
+      <w:bookmarkStart w:id="48" w:name="_Toc76464108"/>
       <w:r>
         <w:t>5325.7301-2   Solicitation Approval for Sole Source Contracts</w:t>
       </w:r>
-      <w:bookmarkEnd w:id="49"/>
+      <w:bookmarkEnd w:id="48"/>
     </w:p>
     <w:p>
       <w:pPr>
@@ -3433,11 +3532,11 @@
         <w:keepNext w:val="0"/>
         <w:keepLines w:val="0"/>
       </w:pPr>
-      <w:bookmarkStart w:id="50" w:name="_Toc76464109"/>
+      <w:bookmarkStart w:id="49" w:name="_Toc76464109"/>
       <w:r>
         <w:t>SUBPART 5325.75 — BALANCE OF PAYMENTS PROGRAM</w:t>
       </w:r>
-      <w:bookmarkEnd w:id="50"/>
+      <w:bookmarkEnd w:id="49"/>
     </w:p>
     <w:p>
       <w:pPr>
@@ -3445,11 +3544,11 @@
         <w:keepNext w:val="0"/>
         <w:keepLines w:val="0"/>
       </w:pPr>
-      <w:bookmarkStart w:id="51" w:name="_Toc76464110"/>
+      <w:bookmarkStart w:id="50" w:name="_Toc76464110"/>
       <w:r>
         <w:t>5325.7501   Policy</w:t>
       </w:r>
-      <w:bookmarkEnd w:id="51"/>
+      <w:bookmarkEnd w:id="50"/>
     </w:p>
     <w:p>
       <w:pPr>
@@ -3458,7 +3557,7 @@
         <w:keepLines w:val="0"/>
         <w:ind w:firstLine="360"/>
       </w:pPr>
-      <w:bookmarkStart w:id="52" w:name="_Toc76464111"/>
+      <w:bookmarkStart w:id="51" w:name="_Toc76464111"/>
       <w:r>
         <w:rPr>
           <w:b w:val="0"/>
@@ -3478,7 +3577,7 @@
         </w:rPr>
         <w:t>See MP5301.601-90.</w:t>
       </w:r>
-      <w:bookmarkEnd w:id="52"/>
+      <w:bookmarkEnd w:id="51"/>
     </w:p>
     <w:p>
       <w:pPr>
@@ -3486,11 +3585,11 @@
         <w:keepNext w:val="0"/>
         <w:keepLines w:val="0"/>
       </w:pPr>
-      <w:bookmarkStart w:id="53" w:name="_Toc76464112"/>
+      <w:bookmarkStart w:id="52" w:name="_Toc76464112"/>
       <w:r>
         <w:t>SUBPART 5325.77 — ACQUISITIONS IN SUPPORT OF OPERATIONS IN AFGHANISTAN</w:t>
       </w:r>
-      <w:bookmarkEnd w:id="53"/>
+      <w:bookmarkEnd w:id="52"/>
     </w:p>
     <w:p>
       <w:pPr>
@@ -3498,11 +3597,11 @@
         <w:keepNext w:val="0"/>
         <w:keepLines w:val="0"/>
       </w:pPr>
-      <w:bookmarkStart w:id="54" w:name="_Toc76464113"/>
+      <w:bookmarkStart w:id="53" w:name="_Toc76464113"/>
       <w:r>
         <w:t>5325.7703-2 Determination requirements.</w:t>
       </w:r>
-      <w:bookmarkEnd w:id="54"/>
+      <w:bookmarkEnd w:id="53"/>
     </w:p>
     <w:p>
       <w:pPr>
@@ -3518,7 +3617,23 @@
           <w:rFonts w:ascii="Times New Roman" w:hAnsi="Times New Roman" w:cs="Times New Roman"/>
           <w:lang w:val="en"/>
         </w:rPr>
-        <w:t>(b)(2)(i) See</w:t>
+        <w:t>(b)(2)(</w:t>
+      </w:r>
+      <w:proofErr w:type="spellStart"/>
+      <w:r>
+        <w:rPr>
+          <w:rFonts w:ascii="Times New Roman" w:hAnsi="Times New Roman" w:cs="Times New Roman"/>
+          <w:lang w:val="en"/>
+        </w:rPr>
+        <w:t>i</w:t>
+      </w:r>
+      <w:proofErr w:type="spellEnd"/>
+      <w:r>
+        <w:rPr>
+          <w:rFonts w:ascii="Times New Roman" w:hAnsi="Times New Roman" w:cs="Times New Roman"/>
+          <w:lang w:val="en"/>
+        </w:rPr>
+        <w:t>) See</w:t>
       </w:r>
       <w:r>
         <w:rPr>
@@ -3534,7 +3649,25 @@
             <w:rFonts w:ascii="Times New Roman" w:hAnsi="Times New Roman" w:cs="Times New Roman"/>
             <w:lang w:val="en"/>
           </w:rPr>
-          <w:t>MP5301.601(a)(i)</w:t>
+          <w:t>MP5301.601(a)(</w:t>
+        </w:r>
+        <w:proofErr w:type="spellStart"/>
+        <w:r>
+          <w:rPr>
+            <w:rStyle w:val="Hyperlink"/>
+            <w:rFonts w:ascii="Times New Roman" w:hAnsi="Times New Roman" w:cs="Times New Roman"/>
+            <w:lang w:val="en"/>
+          </w:rPr>
+          <w:t>i</w:t>
+        </w:r>
+        <w:proofErr w:type="spellEnd"/>
+        <w:r>
+          <w:rPr>
+            <w:rStyle w:val="Hyperlink"/>
+            <w:rFonts w:ascii="Times New Roman" w:hAnsi="Times New Roman" w:cs="Times New Roman"/>
+            <w:lang w:val="en"/>
+          </w:rPr>
+          <w:t>)</w:t>
         </w:r>
       </w:hyperlink>
       <w:r>
@@ -3547,8 +3680,12 @@
     </w:p>
     <w:p/>
     <w:sectPr>
-      <w:headerReference w:type="default" r:id="rId37"/>
-      <w:footerReference w:type="default" r:id="rId38"/>
+      <w:headerReference w:type="even" r:id="rId37"/>
+      <w:headerReference w:type="default" r:id="rId38"/>
+      <w:footerReference w:type="even" r:id="rId39"/>
+      <w:footerReference w:type="default" r:id="rId40"/>
+      <w:headerReference w:type="first" r:id="rId41"/>
+      <w:footerReference w:type="first" r:id="rId42"/>
       <w:pgSz w:w="12240" w:h="15840" w:code="1"/>
       <w:pgMar w:top="1440" w:right="1440" w:bottom="1440" w:left="1440" w:header="432" w:footer="432" w:gutter="0"/>
       <w:pgNumType w:start="1"/>
@@ -3561,7 +3698,7 @@
 </file>
 
 <file path=word/endnotes.xml><?xml version="1.0" encoding="utf-8"?>
-<w:endnotes xmlns:wpc="http://schemas.microsoft.com/office/word/2010/wordprocessingCanvas" xmlns:cx="http://schemas.microsoft.com/office/drawing/2014/chartex" xmlns:cx1="http://schemas.microsoft.com/office/drawing/2015/9/8/chartex" xmlns:mc="http://schemas.openxmlformats.org/markup-compatibility/2006" xmlns:o="urn:schemas-microsoft-com:office:office" xmlns:r="http://schemas.openxmlformats.org/officeDocument/2006/relationships" xmlns:m="http://schemas.openxmlformats.org/officeDocument/2006/math" xmlns:v="urn:schemas-microsoft-com:vml" xmlns:wp14="http://schemas.microsoft.com/office/word/2010/wordprocessingDrawing" xmlns:wp="http://schemas.openxmlformats.org/drawingml/2006/wordprocessingDrawing" xmlns:w10="urn:schemas-microsoft-com:office:word" xmlns:w="http://schemas.openxmlformats.org/wordprocessingml/2006/main" xmlns:w14="http://schemas.microsoft.com/office/word/2010/wordml" xmlns:w15="http://schemas.microsoft.com/office/word/2012/wordml" xmlns:w16se="http://schemas.microsoft.com/office/word/2015/wordml/symex" xmlns:wpg="http://schemas.microsoft.com/office/word/2010/wordprocessingGroup" xmlns:wpi="http://schemas.microsoft.com/office/word/2010/wordprocessingInk" xmlns:wne="http://schemas.microsoft.com/office/word/2006/wordml" xmlns:wps="http://schemas.microsoft.com/office/word/2010/wordprocessingShape" mc:Ignorable="w14 w15 w16se wp14">
+<w:endnotes xmlns:wpc="http://schemas.microsoft.com/office/word/2010/wordprocessingCanvas" xmlns:cx="http://schemas.microsoft.com/office/drawing/2014/chartex" xmlns:cx1="http://schemas.microsoft.com/office/drawing/2015/9/8/chartex" xmlns:cx2="http://schemas.microsoft.com/office/drawing/2015/10/21/chartex" xmlns:cx3="http://schemas.microsoft.com/office/drawing/2016/5/9/chartex" xmlns:cx4="http://schemas.microsoft.com/office/drawing/2016/5/10/chartex" xmlns:cx5="http://schemas.microsoft.com/office/drawing/2016/5/11/chartex" xmlns:cx6="http://schemas.microsoft.com/office/drawing/2016/5/12/chartex" xmlns:cx7="http://schemas.microsoft.com/office/drawing/2016/5/13/chartex" xmlns:cx8="http://schemas.microsoft.com/office/drawing/2016/5/14/chartex" xmlns:mc="http://schemas.openxmlformats.org/markup-compatibility/2006" xmlns:aink="http://schemas.microsoft.com/office/drawing/2016/ink" xmlns:am3d="http://schemas.microsoft.com/office/drawing/2017/model3d" xmlns:o="urn:schemas-microsoft-com:office:office" xmlns:r="http://schemas.openxmlformats.org/officeDocument/2006/relationships" xmlns:m="http://schemas.openxmlformats.org/officeDocument/2006/math" xmlns:v="urn:schemas-microsoft-com:vml" xmlns:wp14="http://schemas.microsoft.com/office/word/2010/wordprocessingDrawing" xmlns:wp="http://schemas.openxmlformats.org/drawingml/2006/wordprocessingDrawing" xmlns:w10="urn:schemas-microsoft-com:office:word" xmlns:w="http://schemas.openxmlformats.org/wordprocessingml/2006/main" xmlns:w14="http://schemas.microsoft.com/office/word/2010/wordml" xmlns:w15="http://schemas.microsoft.com/office/word/2012/wordml" xmlns:w16cex="http://schemas.microsoft.com/office/word/2018/wordml/cex" xmlns:w16cid="http://schemas.microsoft.com/office/word/2016/wordml/cid" xmlns:w16="http://schemas.microsoft.com/office/word/2018/wordml" xmlns:w16sdtdh="http://schemas.microsoft.com/office/word/2020/wordml/sdtdatahash" xmlns:w16se="http://schemas.microsoft.com/office/word/2015/wordml/symex" xmlns:wpg="http://schemas.microsoft.com/office/word/2010/wordprocessingGroup" xmlns:wpi="http://schemas.microsoft.com/office/word/2010/wordprocessingInk" xmlns:wne="http://schemas.microsoft.com/office/word/2006/wordml" xmlns:wps="http://schemas.microsoft.com/office/word/2010/wordprocessingShape" mc:Ignorable="w14 w15 w16se w16cid w16 w16cex w16sdtdh wp14">
   <w:endnote w:type="separator" w:id="-1">
     <w:p>
       <w:r>
@@ -3580,7 +3717,17 @@
 </file>
 
 <file path=word/footer1.xml><?xml version="1.0" encoding="utf-8"?>
-<w:ftr xmlns:wpc="http://schemas.microsoft.com/office/word/2010/wordprocessingCanvas" xmlns:cx="http://schemas.microsoft.com/office/drawing/2014/chartex" xmlns:cx1="http://schemas.microsoft.com/office/drawing/2015/9/8/chartex" xmlns:mc="http://schemas.openxmlformats.org/markup-compatibility/2006" xmlns:o="urn:schemas-microsoft-com:office:office" xmlns:r="http://schemas.openxmlformats.org/officeDocument/2006/relationships" xmlns:m="http://schemas.openxmlformats.org/officeDocument/2006/math" xmlns:v="urn:schemas-microsoft-com:vml" xmlns:wp14="http://schemas.microsoft.com/office/word/2010/wordprocessingDrawing" xmlns:wp="http://schemas.openxmlformats.org/drawingml/2006/wordprocessingDrawing" xmlns:w10="urn:schemas-microsoft-com:office:word" xmlns:w="http://schemas.openxmlformats.org/wordprocessingml/2006/main" xmlns:w14="http://schemas.microsoft.com/office/word/2010/wordml" xmlns:w15="http://schemas.microsoft.com/office/word/2012/wordml" xmlns:w16se="http://schemas.microsoft.com/office/word/2015/wordml/symex" xmlns:wpg="http://schemas.microsoft.com/office/word/2010/wordprocessingGroup" xmlns:wpi="http://schemas.microsoft.com/office/word/2010/wordprocessingInk" xmlns:wne="http://schemas.microsoft.com/office/word/2006/wordml" xmlns:wps="http://schemas.microsoft.com/office/word/2010/wordprocessingShape" mc:Ignorable="w14 w15 w16se wp14">
+<w:ftr xmlns:wpc="http://schemas.microsoft.com/office/word/2010/wordprocessingCanvas" xmlns:cx="http://schemas.microsoft.com/office/drawing/2014/chartex" xmlns:cx1="http://schemas.microsoft.com/office/drawing/2015/9/8/chartex" xmlns:cx2="http://schemas.microsoft.com/office/drawing/2015/10/21/chartex" xmlns:cx3="http://schemas.microsoft.com/office/drawing/2016/5/9/chartex" xmlns:cx4="http://schemas.microsoft.com/office/drawing/2016/5/10/chartex" xmlns:cx5="http://schemas.microsoft.com/office/drawing/2016/5/11/chartex" xmlns:cx6="http://schemas.microsoft.com/office/drawing/2016/5/12/chartex" xmlns:cx7="http://schemas.microsoft.com/office/drawing/2016/5/13/chartex" xmlns:cx8="http://schemas.microsoft.com/office/drawing/2016/5/14/chartex" xmlns:mc="http://schemas.openxmlformats.org/markup-compatibility/2006" xmlns:aink="http://schemas.microsoft.com/office/drawing/2016/ink" xmlns:am3d="http://schemas.microsoft.com/office/drawing/2017/model3d" xmlns:o="urn:schemas-microsoft-com:office:office" xmlns:r="http://schemas.openxmlformats.org/officeDocument/2006/relationships" xmlns:m="http://schemas.openxmlformats.org/officeDocument/2006/math" xmlns:v="urn:schemas-microsoft-com:vml" xmlns:wp14="http://schemas.microsoft.com/office/word/2010/wordprocessingDrawing" xmlns:wp="http://schemas.openxmlformats.org/drawingml/2006/wordprocessingDrawing" xmlns:w10="urn:schemas-microsoft-com:office:word" xmlns:w="http://schemas.openxmlformats.org/wordprocessingml/2006/main" xmlns:w14="http://schemas.microsoft.com/office/word/2010/wordml" xmlns:w15="http://schemas.microsoft.com/office/word/2012/wordml" xmlns:w16cex="http://schemas.microsoft.com/office/word/2018/wordml/cex" xmlns:w16cid="http://schemas.microsoft.com/office/word/2016/wordml/cid" xmlns:w16="http://schemas.microsoft.com/office/word/2018/wordml" xmlns:w16sdtdh="http://schemas.microsoft.com/office/word/2020/wordml/sdtdatahash" xmlns:w16se="http://schemas.microsoft.com/office/word/2015/wordml/symex" xmlns:wpg="http://schemas.microsoft.com/office/word/2010/wordprocessingGroup" xmlns:wpi="http://schemas.microsoft.com/office/word/2010/wordprocessingInk" xmlns:wne="http://schemas.microsoft.com/office/word/2006/wordml" xmlns:wps="http://schemas.microsoft.com/office/word/2010/wordprocessingShape" mc:Ignorable="w14 w15 w16se w16cid w16 w16cex w16sdtdh wp14">
+  <w:p>
+    <w:pPr>
+      <w:pStyle w:val="Footer"/>
+    </w:pPr>
+  </w:p>
+</w:ftr>
+</file>
+
+<file path=word/footer2.xml><?xml version="1.0" encoding="utf-8"?>
+<w:ftr xmlns:wpc="http://schemas.microsoft.com/office/word/2010/wordprocessingCanvas" xmlns:cx="http://schemas.microsoft.com/office/drawing/2014/chartex" xmlns:cx1="http://schemas.microsoft.com/office/drawing/2015/9/8/chartex" xmlns:cx2="http://schemas.microsoft.com/office/drawing/2015/10/21/chartex" xmlns:cx3="http://schemas.microsoft.com/office/drawing/2016/5/9/chartex" xmlns:cx4="http://schemas.microsoft.com/office/drawing/2016/5/10/chartex" xmlns:cx5="http://schemas.microsoft.com/office/drawing/2016/5/11/chartex" xmlns:cx6="http://schemas.microsoft.com/office/drawing/2016/5/12/chartex" xmlns:cx7="http://schemas.microsoft.com/office/drawing/2016/5/13/chartex" xmlns:cx8="http://schemas.microsoft.com/office/drawing/2016/5/14/chartex" xmlns:mc="http://schemas.openxmlformats.org/markup-compatibility/2006" xmlns:aink="http://schemas.microsoft.com/office/drawing/2016/ink" xmlns:am3d="http://schemas.microsoft.com/office/drawing/2017/model3d" xmlns:o="urn:schemas-microsoft-com:office:office" xmlns:r="http://schemas.openxmlformats.org/officeDocument/2006/relationships" xmlns:m="http://schemas.openxmlformats.org/officeDocument/2006/math" xmlns:v="urn:schemas-microsoft-com:vml" xmlns:wp14="http://schemas.microsoft.com/office/word/2010/wordprocessingDrawing" xmlns:wp="http://schemas.openxmlformats.org/drawingml/2006/wordprocessingDrawing" xmlns:w10="urn:schemas-microsoft-com:office:word" xmlns:w="http://schemas.openxmlformats.org/wordprocessingml/2006/main" xmlns:w14="http://schemas.microsoft.com/office/word/2010/wordml" xmlns:w15="http://schemas.microsoft.com/office/word/2012/wordml" xmlns:w16cex="http://schemas.microsoft.com/office/word/2018/wordml/cex" xmlns:w16cid="http://schemas.microsoft.com/office/word/2016/wordml/cid" xmlns:w16="http://schemas.microsoft.com/office/word/2018/wordml" xmlns:w16sdtdh="http://schemas.microsoft.com/office/word/2020/wordml/sdtdatahash" xmlns:w16se="http://schemas.microsoft.com/office/word/2015/wordml/symex" xmlns:wpg="http://schemas.microsoft.com/office/word/2010/wordprocessingGroup" xmlns:wpi="http://schemas.microsoft.com/office/word/2010/wordprocessingInk" xmlns:wne="http://schemas.microsoft.com/office/word/2006/wordml" xmlns:wps="http://schemas.microsoft.com/office/word/2010/wordprocessingShape" mc:Ignorable="w14 w15 w16se w16cid w16 w16cex w16sdtdh wp14">
   <w:p>
     <w:pPr>
       <w:pBdr>
@@ -3641,8 +3788,18 @@
 </w:ftr>
 </file>
 
+<file path=word/footer3.xml><?xml version="1.0" encoding="utf-8"?>
+<w:ftr xmlns:wpc="http://schemas.microsoft.com/office/word/2010/wordprocessingCanvas" xmlns:cx="http://schemas.microsoft.com/office/drawing/2014/chartex" xmlns:cx1="http://schemas.microsoft.com/office/drawing/2015/9/8/chartex" xmlns:cx2="http://schemas.microsoft.com/office/drawing/2015/10/21/chartex" xmlns:cx3="http://schemas.microsoft.com/office/drawing/2016/5/9/chartex" xmlns:cx4="http://schemas.microsoft.com/office/drawing/2016/5/10/chartex" xmlns:cx5="http://schemas.microsoft.com/office/drawing/2016/5/11/chartex" xmlns:cx6="http://schemas.microsoft.com/office/drawing/2016/5/12/chartex" xmlns:cx7="http://schemas.microsoft.com/office/drawing/2016/5/13/chartex" xmlns:cx8="http://schemas.microsoft.com/office/drawing/2016/5/14/chartex" xmlns:mc="http://schemas.openxmlformats.org/markup-compatibility/2006" xmlns:aink="http://schemas.microsoft.com/office/drawing/2016/ink" xmlns:am3d="http://schemas.microsoft.com/office/drawing/2017/model3d" xmlns:o="urn:schemas-microsoft-com:office:office" xmlns:r="http://schemas.openxmlformats.org/officeDocument/2006/relationships" xmlns:m="http://schemas.openxmlformats.org/officeDocument/2006/math" xmlns:v="urn:schemas-microsoft-com:vml" xmlns:wp14="http://schemas.microsoft.com/office/word/2010/wordprocessingDrawing" xmlns:wp="http://schemas.openxmlformats.org/drawingml/2006/wordprocessingDrawing" xmlns:w10="urn:schemas-microsoft-com:office:word" xmlns:w="http://schemas.openxmlformats.org/wordprocessingml/2006/main" xmlns:w14="http://schemas.microsoft.com/office/word/2010/wordml" xmlns:w15="http://schemas.microsoft.com/office/word/2012/wordml" xmlns:w16cex="http://schemas.microsoft.com/office/word/2018/wordml/cex" xmlns:w16cid="http://schemas.microsoft.com/office/word/2016/wordml/cid" xmlns:w16="http://schemas.microsoft.com/office/word/2018/wordml" xmlns:w16sdtdh="http://schemas.microsoft.com/office/word/2020/wordml/sdtdatahash" xmlns:w16se="http://schemas.microsoft.com/office/word/2015/wordml/symex" xmlns:wpg="http://schemas.microsoft.com/office/word/2010/wordprocessingGroup" xmlns:wpi="http://schemas.microsoft.com/office/word/2010/wordprocessingInk" xmlns:wne="http://schemas.microsoft.com/office/word/2006/wordml" xmlns:wps="http://schemas.microsoft.com/office/word/2010/wordprocessingShape" mc:Ignorable="w14 w15 w16se w16cid w16 w16cex w16sdtdh wp14">
+  <w:p>
+    <w:pPr>
+      <w:pStyle w:val="Footer"/>
+    </w:pPr>
+  </w:p>
+</w:ftr>
+</file>
+
 <file path=word/footnotes.xml><?xml version="1.0" encoding="utf-8"?>
-<w:footnotes xmlns:wpc="http://schemas.microsoft.com/office/word/2010/wordprocessingCanvas" xmlns:cx="http://schemas.microsoft.com/office/drawing/2014/chartex" xmlns:cx1="http://schemas.microsoft.com/office/drawing/2015/9/8/chartex" xmlns:mc="http://schemas.openxmlformats.org/markup-compatibility/2006" xmlns:o="urn:schemas-microsoft-com:office:office" xmlns:r="http://schemas.openxmlformats.org/officeDocument/2006/relationships" xmlns:m="http://schemas.openxmlformats.org/officeDocument/2006/math" xmlns:v="urn:schemas-microsoft-com:vml" xmlns:wp14="http://schemas.microsoft.com/office/word/2010/wordprocessingDrawing" xmlns:wp="http://schemas.openxmlformats.org/drawingml/2006/wordprocessingDrawing" xmlns:w10="urn:schemas-microsoft-com:office:word" xmlns:w="http://schemas.openxmlformats.org/wordprocessingml/2006/main" xmlns:w14="http://schemas.microsoft.com/office/word/2010/wordml" xmlns:w15="http://schemas.microsoft.com/office/word/2012/wordml" xmlns:w16se="http://schemas.microsoft.com/office/word/2015/wordml/symex" xmlns:wpg="http://schemas.microsoft.com/office/word/2010/wordprocessingGroup" xmlns:wpi="http://schemas.microsoft.com/office/word/2010/wordprocessingInk" xmlns:wne="http://schemas.microsoft.com/office/word/2006/wordml" xmlns:wps="http://schemas.microsoft.com/office/word/2010/wordprocessingShape" mc:Ignorable="w14 w15 w16se wp14">
+<w:footnotes xmlns:wpc="http://schemas.microsoft.com/office/word/2010/wordprocessingCanvas" xmlns:cx="http://schemas.microsoft.com/office/drawing/2014/chartex" xmlns:cx1="http://schemas.microsoft.com/office/drawing/2015/9/8/chartex" xmlns:cx2="http://schemas.microsoft.com/office/drawing/2015/10/21/chartex" xmlns:cx3="http://schemas.microsoft.com/office/drawing/2016/5/9/chartex" xmlns:cx4="http://schemas.microsoft.com/office/drawing/2016/5/10/chartex" xmlns:cx5="http://schemas.microsoft.com/office/drawing/2016/5/11/chartex" xmlns:cx6="http://schemas.microsoft.com/office/drawing/2016/5/12/chartex" xmlns:cx7="http://schemas.microsoft.com/office/drawing/2016/5/13/chartex" xmlns:cx8="http://schemas.microsoft.com/office/drawing/2016/5/14/chartex" xmlns:mc="http://schemas.openxmlformats.org/markup-compatibility/2006" xmlns:aink="http://schemas.microsoft.com/office/drawing/2016/ink" xmlns:am3d="http://schemas.microsoft.com/office/drawing/2017/model3d" xmlns:o="urn:schemas-microsoft-com:office:office" xmlns:r="http://schemas.openxmlformats.org/officeDocument/2006/relationships" xmlns:m="http://schemas.openxmlformats.org/officeDocument/2006/math" xmlns:v="urn:schemas-microsoft-com:vml" xmlns:wp14="http://schemas.microsoft.com/office/word/2010/wordprocessingDrawing" xmlns:wp="http://schemas.openxmlformats.org/drawingml/2006/wordprocessingDrawing" xmlns:w10="urn:schemas-microsoft-com:office:word" xmlns:w="http://schemas.openxmlformats.org/wordprocessingml/2006/main" xmlns:w14="http://schemas.microsoft.com/office/word/2010/wordml" xmlns:w15="http://schemas.microsoft.com/office/word/2012/wordml" xmlns:w16cex="http://schemas.microsoft.com/office/word/2018/wordml/cex" xmlns:w16cid="http://schemas.microsoft.com/office/word/2016/wordml/cid" xmlns:w16="http://schemas.microsoft.com/office/word/2018/wordml" xmlns:w16sdtdh="http://schemas.microsoft.com/office/word/2020/wordml/sdtdatahash" xmlns:w16se="http://schemas.microsoft.com/office/word/2015/wordml/symex" xmlns:wpg="http://schemas.microsoft.com/office/word/2010/wordprocessingGroup" xmlns:wpi="http://schemas.microsoft.com/office/word/2010/wordprocessingInk" xmlns:wne="http://schemas.microsoft.com/office/word/2006/wordml" xmlns:wps="http://schemas.microsoft.com/office/word/2010/wordprocessingShape" mc:Ignorable="w14 w15 w16se w16cid w16 w16cex w16sdtdh wp14">
   <w:footnote w:type="separator" w:id="-1">
     <w:p>
       <w:r>
@@ -3661,7 +3818,17 @@
 </file>
 
 <file path=word/header1.xml><?xml version="1.0" encoding="utf-8"?>
-<w:hdr xmlns:wpc="http://schemas.microsoft.com/office/word/2010/wordprocessingCanvas" xmlns:cx="http://schemas.microsoft.com/office/drawing/2014/chartex" xmlns:cx1="http://schemas.microsoft.com/office/drawing/2015/9/8/chartex" xmlns:mc="http://schemas.openxmlformats.org/markup-compatibility/2006" xmlns:o="urn:schemas-microsoft-com:office:office" xmlns:r="http://schemas.openxmlformats.org/officeDocument/2006/relationships" xmlns:m="http://schemas.openxmlformats.org/officeDocument/2006/math" xmlns:v="urn:schemas-microsoft-com:vml" xmlns:wp14="http://schemas.microsoft.com/office/word/2010/wordprocessingDrawing" xmlns:wp="http://schemas.openxmlformats.org/drawingml/2006/wordprocessingDrawing" xmlns:w10="urn:schemas-microsoft-com:office:word" xmlns:w="http://schemas.openxmlformats.org/wordprocessingml/2006/main" xmlns:w14="http://schemas.microsoft.com/office/word/2010/wordml" xmlns:w15="http://schemas.microsoft.com/office/word/2012/wordml" xmlns:w16se="http://schemas.microsoft.com/office/word/2015/wordml/symex" xmlns:wpg="http://schemas.microsoft.com/office/word/2010/wordprocessingGroup" xmlns:wpi="http://schemas.microsoft.com/office/word/2010/wordprocessingInk" xmlns:wne="http://schemas.microsoft.com/office/word/2006/wordml" xmlns:wps="http://schemas.microsoft.com/office/word/2010/wordprocessingShape" mc:Ignorable="w14 w15 w16se wp14">
+<w:hdr xmlns:wpc="http://schemas.microsoft.com/office/word/2010/wordprocessingCanvas" xmlns:cx="http://schemas.microsoft.com/office/drawing/2014/chartex" xmlns:cx1="http://schemas.microsoft.com/office/drawing/2015/9/8/chartex" xmlns:cx2="http://schemas.microsoft.com/office/drawing/2015/10/21/chartex" xmlns:cx3="http://schemas.microsoft.com/office/drawing/2016/5/9/chartex" xmlns:cx4="http://schemas.microsoft.com/office/drawing/2016/5/10/chartex" xmlns:cx5="http://schemas.microsoft.com/office/drawing/2016/5/11/chartex" xmlns:cx6="http://schemas.microsoft.com/office/drawing/2016/5/12/chartex" xmlns:cx7="http://schemas.microsoft.com/office/drawing/2016/5/13/chartex" xmlns:cx8="http://schemas.microsoft.com/office/drawing/2016/5/14/chartex" xmlns:mc="http://schemas.openxmlformats.org/markup-compatibility/2006" xmlns:aink="http://schemas.microsoft.com/office/drawing/2016/ink" xmlns:am3d="http://schemas.microsoft.com/office/drawing/2017/model3d" xmlns:o="urn:schemas-microsoft-com:office:office" xmlns:r="http://schemas.openxmlformats.org/officeDocument/2006/relationships" xmlns:m="http://schemas.openxmlformats.org/officeDocument/2006/math" xmlns:v="urn:schemas-microsoft-com:vml" xmlns:wp14="http://schemas.microsoft.com/office/word/2010/wordprocessingDrawing" xmlns:wp="http://schemas.openxmlformats.org/drawingml/2006/wordprocessingDrawing" xmlns:w10="urn:schemas-microsoft-com:office:word" xmlns:w="http://schemas.openxmlformats.org/wordprocessingml/2006/main" xmlns:w14="http://schemas.microsoft.com/office/word/2010/wordml" xmlns:w15="http://schemas.microsoft.com/office/word/2012/wordml" xmlns:w16cex="http://schemas.microsoft.com/office/word/2018/wordml/cex" xmlns:w16cid="http://schemas.microsoft.com/office/word/2016/wordml/cid" xmlns:w16="http://schemas.microsoft.com/office/word/2018/wordml" xmlns:w16sdtdh="http://schemas.microsoft.com/office/word/2020/wordml/sdtdatahash" xmlns:w16se="http://schemas.microsoft.com/office/word/2015/wordml/symex" xmlns:wpg="http://schemas.microsoft.com/office/word/2010/wordprocessingGroup" xmlns:wpi="http://schemas.microsoft.com/office/word/2010/wordprocessingInk" xmlns:wne="http://schemas.microsoft.com/office/word/2006/wordml" xmlns:wps="http://schemas.microsoft.com/office/word/2010/wordprocessingShape" mc:Ignorable="w14 w15 w16se w16cid w16 w16cex w16sdtdh wp14">
+  <w:p>
+    <w:pPr>
+      <w:pStyle w:val="Header"/>
+    </w:pPr>
+  </w:p>
+</w:hdr>
+</file>
+
+<file path=word/header2.xml><?xml version="1.0" encoding="utf-8"?>
+<w:hdr xmlns:wpc="http://schemas.microsoft.com/office/word/2010/wordprocessingCanvas" xmlns:cx="http://schemas.microsoft.com/office/drawing/2014/chartex" xmlns:cx1="http://schemas.microsoft.com/office/drawing/2015/9/8/chartex" xmlns:cx2="http://schemas.microsoft.com/office/drawing/2015/10/21/chartex" xmlns:cx3="http://schemas.microsoft.com/office/drawing/2016/5/9/chartex" xmlns:cx4="http://schemas.microsoft.com/office/drawing/2016/5/10/chartex" xmlns:cx5="http://schemas.microsoft.com/office/drawing/2016/5/11/chartex" xmlns:cx6="http://schemas.microsoft.com/office/drawing/2016/5/12/chartex" xmlns:cx7="http://schemas.microsoft.com/office/drawing/2016/5/13/chartex" xmlns:cx8="http://schemas.microsoft.com/office/drawing/2016/5/14/chartex" xmlns:mc="http://schemas.openxmlformats.org/markup-compatibility/2006" xmlns:aink="http://schemas.microsoft.com/office/drawing/2016/ink" xmlns:am3d="http://schemas.microsoft.com/office/drawing/2017/model3d" xmlns:o="urn:schemas-microsoft-com:office:office" xmlns:r="http://schemas.openxmlformats.org/officeDocument/2006/relationships" xmlns:m="http://schemas.openxmlformats.org/officeDocument/2006/math" xmlns:v="urn:schemas-microsoft-com:vml" xmlns:wp14="http://schemas.microsoft.com/office/word/2010/wordprocessingDrawing" xmlns:wp="http://schemas.openxmlformats.org/drawingml/2006/wordprocessingDrawing" xmlns:w10="urn:schemas-microsoft-com:office:word" xmlns:w="http://schemas.openxmlformats.org/wordprocessingml/2006/main" xmlns:w14="http://schemas.microsoft.com/office/word/2010/wordml" xmlns:w15="http://schemas.microsoft.com/office/word/2012/wordml" xmlns:w16cex="http://schemas.microsoft.com/office/word/2018/wordml/cex" xmlns:w16cid="http://schemas.microsoft.com/office/word/2016/wordml/cid" xmlns:w16="http://schemas.microsoft.com/office/word/2018/wordml" xmlns:w16sdtdh="http://schemas.microsoft.com/office/word/2020/wordml/sdtdatahash" xmlns:w16se="http://schemas.microsoft.com/office/word/2015/wordml/symex" xmlns:wpg="http://schemas.microsoft.com/office/word/2010/wordprocessingGroup" xmlns:wpi="http://schemas.microsoft.com/office/word/2010/wordprocessingInk" xmlns:wne="http://schemas.microsoft.com/office/word/2006/wordml" xmlns:wps="http://schemas.microsoft.com/office/word/2010/wordprocessingShape" mc:Ignorable="w14 w15 w16se w16cid w16 w16cex w16sdtdh wp14">
   <w:p>
     <w:pPr>
       <w:spacing w:after="0"/>
@@ -3702,8 +3869,18 @@
 </w:hdr>
 </file>
 
+<file path=word/header3.xml><?xml version="1.0" encoding="utf-8"?>
+<w:hdr xmlns:wpc="http://schemas.microsoft.com/office/word/2010/wordprocessingCanvas" xmlns:cx="http://schemas.microsoft.com/office/drawing/2014/chartex" xmlns:cx1="http://schemas.microsoft.com/office/drawing/2015/9/8/chartex" xmlns:cx2="http://schemas.microsoft.com/office/drawing/2015/10/21/chartex" xmlns:cx3="http://schemas.microsoft.com/office/drawing/2016/5/9/chartex" xmlns:cx4="http://schemas.microsoft.com/office/drawing/2016/5/10/chartex" xmlns:cx5="http://schemas.microsoft.com/office/drawing/2016/5/11/chartex" xmlns:cx6="http://schemas.microsoft.com/office/drawing/2016/5/12/chartex" xmlns:cx7="http://schemas.microsoft.com/office/drawing/2016/5/13/chartex" xmlns:cx8="http://schemas.microsoft.com/office/drawing/2016/5/14/chartex" xmlns:mc="http://schemas.openxmlformats.org/markup-compatibility/2006" xmlns:aink="http://schemas.microsoft.com/office/drawing/2016/ink" xmlns:am3d="http://schemas.microsoft.com/office/drawing/2017/model3d" xmlns:o="urn:schemas-microsoft-com:office:office" xmlns:r="http://schemas.openxmlformats.org/officeDocument/2006/relationships" xmlns:m="http://schemas.openxmlformats.org/officeDocument/2006/math" xmlns:v="urn:schemas-microsoft-com:vml" xmlns:wp14="http://schemas.microsoft.com/office/word/2010/wordprocessingDrawing" xmlns:wp="http://schemas.openxmlformats.org/drawingml/2006/wordprocessingDrawing" xmlns:w10="urn:schemas-microsoft-com:office:word" xmlns:w="http://schemas.openxmlformats.org/wordprocessingml/2006/main" xmlns:w14="http://schemas.microsoft.com/office/word/2010/wordml" xmlns:w15="http://schemas.microsoft.com/office/word/2012/wordml" xmlns:w16cex="http://schemas.microsoft.com/office/word/2018/wordml/cex" xmlns:w16cid="http://schemas.microsoft.com/office/word/2016/wordml/cid" xmlns:w16="http://schemas.microsoft.com/office/word/2018/wordml" xmlns:w16sdtdh="http://schemas.microsoft.com/office/word/2020/wordml/sdtdatahash" xmlns:w16se="http://schemas.microsoft.com/office/word/2015/wordml/symex" xmlns:wpg="http://schemas.microsoft.com/office/word/2010/wordprocessingGroup" xmlns:wpi="http://schemas.microsoft.com/office/word/2010/wordprocessingInk" xmlns:wne="http://schemas.microsoft.com/office/word/2006/wordml" xmlns:wps="http://schemas.microsoft.com/office/word/2010/wordprocessingShape" mc:Ignorable="w14 w15 w16se w16cid w16 w16cex w16sdtdh wp14">
+  <w:p>
+    <w:pPr>
+      <w:pStyle w:val="Header"/>
+    </w:pPr>
+  </w:p>
+</w:hdr>
+</file>
+
 <file path=word/styles.xml><?xml version="1.0" encoding="utf-8"?>
-<w:styles xmlns:mc="http://schemas.openxmlformats.org/markup-compatibility/2006" xmlns:r="http://schemas.openxmlformats.org/officeDocument/2006/relationships" xmlns:w="http://schemas.openxmlformats.org/wordprocessingml/2006/main" xmlns:w14="http://schemas.microsoft.com/office/word/2010/wordml" xmlns:w15="http://schemas.microsoft.com/office/word/2012/wordml" xmlns:w16se="http://schemas.microsoft.com/office/word/2015/wordml/symex" mc:Ignorable="w14 w15 w16se">
+<w:styles xmlns:mc="http://schemas.openxmlformats.org/markup-compatibility/2006" xmlns:r="http://schemas.openxmlformats.org/officeDocument/2006/relationships" xmlns:w="http://schemas.openxmlformats.org/wordprocessingml/2006/main" xmlns:w14="http://schemas.microsoft.com/office/word/2010/wordml" xmlns:w15="http://schemas.microsoft.com/office/word/2012/wordml" xmlns:w16cex="http://schemas.microsoft.com/office/word/2018/wordml/cex" xmlns:w16cid="http://schemas.microsoft.com/office/word/2016/wordml/cid" xmlns:w16="http://schemas.microsoft.com/office/word/2018/wordml" xmlns:w16sdtdh="http://schemas.microsoft.com/office/word/2020/wordml/sdtdatahash" xmlns:w16se="http://schemas.microsoft.com/office/word/2015/wordml/symex" mc:Ignorable="w14 w15 w16se w16cid w16 w16cex w16sdtdh">
   <w:docDefaults>
     <w:rPrDefault>
       <w:rPr>
@@ -3713,7 +3890,7 @@
     </w:rPrDefault>
     <w:pPrDefault/>
   </w:docDefaults>
-  <w:latentStyles w:defLockedState="0" w:defUIPriority="0" w:defSemiHidden="0" w:defUnhideWhenUsed="0" w:defQFormat="0" w:count="371">
+  <w:latentStyles w:defLockedState="0" w:defUIPriority="0" w:defSemiHidden="0" w:defUnhideWhenUsed="0" w:defQFormat="0" w:count="376">
     <w:lsdException w:name="Normal" w:qFormat="1"/>
     <w:lsdException w:name="heading 1" w:qFormat="1"/>
     <w:lsdException w:name="heading 2" w:qFormat="1"/>
@@ -3813,7 +3990,6 @@
     <w:lsdException w:name="HTML Sample" w:semiHidden="1" w:unhideWhenUsed="1"/>
     <w:lsdException w:name="HTML Typewriter" w:semiHidden="1" w:unhideWhenUsed="1"/>
     <w:lsdException w:name="HTML Variable" w:semiHidden="1" w:unhideWhenUsed="1"/>
-    <w:lsdException w:name="Normal Table" w:semiHidden="1" w:unhideWhenUsed="1"/>
     <w:lsdException w:name="annotation subject" w:semiHidden="1" w:unhideWhenUsed="1"/>
     <w:lsdException w:name="No List" w:semiHidden="1" w:unhideWhenUsed="1"/>
     <w:lsdException w:name="Outline List 1" w:semiHidden="1" w:unhideWhenUsed="1"/>
@@ -3856,11 +4032,8 @@
     <w:lsdException w:name="Table Contemporary" w:semiHidden="1" w:unhideWhenUsed="1"/>
     <w:lsdException w:name="Table Elegant" w:semiHidden="1" w:unhideWhenUsed="1"/>
     <w:lsdException w:name="Table Professional" w:semiHidden="1" w:unhideWhenUsed="1"/>
-    <w:lsdException w:name="Table Subtle 1" w:semiHidden="1" w:unhideWhenUsed="1"/>
     <w:lsdException w:name="Table Subtle 2" w:semiHidden="1" w:unhideWhenUsed="1"/>
     <w:lsdException w:name="Table Web 1" w:semiHidden="1" w:unhideWhenUsed="1"/>
-    <w:lsdException w:name="Table Web 2" w:semiHidden="1" w:unhideWhenUsed="1"/>
-    <w:lsdException w:name="Table Web 3" w:semiHidden="1" w:unhideWhenUsed="1"/>
     <w:lsdException w:name="Balloon Text" w:semiHidden="1" w:unhideWhenUsed="1"/>
     <w:lsdException w:name="Table Theme" w:semiHidden="1" w:unhideWhenUsed="1"/>
     <w:lsdException w:name="Placeholder Text" w:semiHidden="1" w:uiPriority="99"/>
@@ -4078,6 +4251,11 @@
     <w:lsdException w:name="List Table 5 Dark Accent 6" w:uiPriority="50"/>
     <w:lsdException w:name="List Table 6 Colorful Accent 6" w:uiPriority="51"/>
     <w:lsdException w:name="List Table 7 Colorful Accent 6" w:uiPriority="52"/>
+    <w:lsdException w:name="Mention" w:semiHidden="1" w:uiPriority="99" w:unhideWhenUsed="1"/>
+    <w:lsdException w:name="Smart Hyperlink" w:semiHidden="1" w:uiPriority="99" w:unhideWhenUsed="1"/>
+    <w:lsdException w:name="Hashtag" w:semiHidden="1" w:uiPriority="99" w:unhideWhenUsed="1"/>
+    <w:lsdException w:name="Unresolved Mention" w:semiHidden="1" w:uiPriority="99" w:unhideWhenUsed="1"/>
+    <w:lsdException w:name="Smart Link" w:semiHidden="1" w:uiPriority="99" w:unhideWhenUsed="1"/>
   </w:latentStyles>
   <w:style w:type="paragraph" w:default="1" w:styleId="Normal">
     <w:name w:val="Normal"/>
@@ -5491,18 +5669,18 @@
 </file>
 
 <file path=customXml/item1.xml><?xml version="1.0" encoding="utf-8"?>
-<p:properties xmlns:p="http://schemas.microsoft.com/office/2006/metadata/properties" xmlns:xsi="http://www.w3.org/2001/XMLSchema-instance" xmlns:pc="http://schemas.microsoft.com/office/infopath/2007/PartnerControls">
-  <documentManagement/>
-</p:properties>
-</file>
-
-<file path=customXml/item2.xml><?xml version="1.0" encoding="utf-8"?>
 <?mso-contentType ?>
 <FormTemplates xmlns="http://schemas.microsoft.com/sharepoint/v3/contenttype/forms">
   <Display>DocumentLibraryForm</Display>
   <Edit>DocumentLibraryForm</Edit>
   <New>DocumentLibraryForm</New>
 </FormTemplates>
+</file>
+
+<file path=customXml/item2.xml><?xml version="1.0" encoding="utf-8"?>
+<p:properties xmlns:p="http://schemas.microsoft.com/office/2006/metadata/properties" xmlns:xsi="http://www.w3.org/2001/XMLSchema-instance" xmlns:pc="http://schemas.microsoft.com/office/infopath/2007/PartnerControls">
+  <documentManagement/>
+</p:properties>
 </file>
 
 <file path=customXml/item3.xml><?xml version="1.0" encoding="utf-8"?>
@@ -5620,24 +5798,18 @@
 </file>
 
 <file path=customXml/itemProps1.xml><?xml version="1.0" encoding="utf-8"?>
-<ds:datastoreItem xmlns:ds="http://schemas.openxmlformats.org/officeDocument/2006/customXml" ds:itemID="{1C609328-3E1E-4ED5-8C1F-46294FD2A5DE}">
+<ds:datastoreItem xmlns:ds="http://schemas.openxmlformats.org/officeDocument/2006/customXml" ds:itemID="{DCC1008B-4371-4FA4-BAF0-117D32E7DFA0}">
   <ds:schemaRefs>
-    <ds:schemaRef ds:uri="http://schemas.microsoft.com/office/2006/documentManagement/types"/>
-    <ds:schemaRef ds:uri="http://purl.org/dc/terms/"/>
-    <ds:schemaRef ds:uri="http://schemas.openxmlformats.org/package/2006/metadata/core-properties"/>
-    <ds:schemaRef ds:uri="http://purl.org/dc/dcmitype/"/>
-    <ds:schemaRef ds:uri="http://schemas.microsoft.com/office/infopath/2007/PartnerControls"/>
-    <ds:schemaRef ds:uri="http://purl.org/dc/elements/1.1/"/>
-    <ds:schemaRef ds:uri="http://schemas.microsoft.com/office/2006/metadata/properties"/>
-    <ds:schemaRef ds:uri="http://www.w3.org/XML/1998/namespace"/>
+    <ds:schemaRef ds:uri="http://schemas.microsoft.com/sharepoint/v3/contenttype/forms"/>
   </ds:schemaRefs>
 </ds:datastoreItem>
 </file>
 
 <file path=customXml/itemProps2.xml><?xml version="1.0" encoding="utf-8"?>
-<ds:datastoreItem xmlns:ds="http://schemas.openxmlformats.org/officeDocument/2006/customXml" ds:itemID="{DCC1008B-4371-4FA4-BAF0-117D32E7DFA0}">
+<ds:datastoreItem xmlns:ds="http://schemas.openxmlformats.org/officeDocument/2006/customXml" ds:itemID="{1C609328-3E1E-4ED5-8C1F-46294FD2A5DE}">
   <ds:schemaRefs>
-    <ds:schemaRef ds:uri="http://schemas.microsoft.com/sharepoint/v3/contenttype/forms"/>
+    <ds:schemaRef ds:uri="http://schemas.microsoft.com/office/2006/metadata/properties"/>
+    <ds:schemaRef ds:uri="http://schemas.microsoft.com/office/infopath/2007/PartnerControls"/>
   </ds:schemaRefs>
 </ds:datastoreItem>
 </file>

</xml_diff>